<commit_message>
more edits on resume
</commit_message>
<xml_diff>
--- a/Zeke Current Resumme.docx
+++ b/Zeke Current Resumme.docx
@@ -398,12 +398,18 @@
         <w:rPr>
           <w:rFonts w:ascii="Bookman Old Style" w:hAnsi="Bookman Old Style"/>
         </w:rPr>
-        <w:t>Bachelor of Science in Electrical and Computer Engineering</w:t>
-      </w:r>
-    </w:p>
-    <w:p>
-      <w:pPr>
-        <w:spacing w:after="0" w:line="276" w:lineRule="auto"/>
+        <w:t xml:space="preserve">Bachelor of Science in </w:t>
+      </w:r>
+      <w:r>
+        <w:rPr>
+          <w:rFonts w:ascii="Bookman Old Style" w:hAnsi="Bookman Old Style"/>
+        </w:rPr>
+        <w:t>Robotics Engineering</w:t>
+      </w:r>
+    </w:p>
+    <w:p>
+      <w:pPr>
+        <w:spacing w:after="0" w:line="360" w:lineRule="auto"/>
         <w:rPr>
           <w:rFonts w:ascii="Bookman Old Style" w:hAnsi="Bookman Old Style"/>
           <w:b/>
@@ -806,64 +812,57 @@
           <w:sz w:val="20"/>
           <w:szCs w:val="20"/>
         </w:rPr>
-        <w:t xml:space="preserve">Competed </w:t>
-      </w:r>
-      <w:r>
-        <w:rPr>
-          <w:rFonts w:ascii="Bookman Old Style" w:hAnsi="Bookman Old Style"/>
-          <w:bCs/>
-          <w:sz w:val="20"/>
-          <w:szCs w:val="20"/>
-        </w:rPr>
-        <w:t xml:space="preserve">with </w:t>
-      </w:r>
-      <w:r>
-        <w:rPr>
-          <w:rFonts w:ascii="Bookman Old Style" w:hAnsi="Bookman Old Style"/>
-          <w:bCs/>
-          <w:sz w:val="20"/>
-          <w:szCs w:val="20"/>
-        </w:rPr>
-        <w:t xml:space="preserve">a </w:t>
-      </w:r>
-      <w:r>
-        <w:rPr>
-          <w:rFonts w:ascii="Bookman Old Style" w:hAnsi="Bookman Old Style"/>
-          <w:bCs/>
-          <w:sz w:val="20"/>
-          <w:szCs w:val="20"/>
-        </w:rPr>
-        <w:t>7-member</w:t>
-      </w:r>
-      <w:r>
-        <w:rPr>
-          <w:rFonts w:ascii="Bookman Old Style" w:hAnsi="Bookman Old Style"/>
-          <w:bCs/>
-          <w:sz w:val="20"/>
-          <w:szCs w:val="20"/>
-        </w:rPr>
-        <w:t xml:space="preserve"> team </w:t>
-      </w:r>
-      <w:r>
-        <w:rPr>
-          <w:rFonts w:ascii="Bookman Old Style" w:hAnsi="Bookman Old Style"/>
-          <w:bCs/>
-          <w:sz w:val="20"/>
-          <w:szCs w:val="20"/>
-        </w:rPr>
-        <w:t xml:space="preserve">on the Discovery Channel show </w:t>
+        <w:t xml:space="preserve">Worked </w:t>
+      </w:r>
+      <w:r>
+        <w:rPr>
+          <w:rFonts w:ascii="Bookman Old Style" w:hAnsi="Bookman Old Style"/>
+          <w:bCs/>
+          <w:sz w:val="20"/>
+          <w:szCs w:val="20"/>
+        </w:rPr>
+        <w:t xml:space="preserve">on a 7-person team to compete on </w:t>
+      </w:r>
+      <w:r>
+        <w:rPr>
+          <w:rFonts w:ascii="Bookman Old Style" w:hAnsi="Bookman Old Style"/>
+          <w:bCs/>
+          <w:sz w:val="20"/>
+          <w:szCs w:val="20"/>
+        </w:rPr>
+        <w:t xml:space="preserve">the </w:t>
+      </w:r>
+      <w:r>
+        <w:rPr>
+          <w:rFonts w:ascii="Bookman Old Style" w:hAnsi="Bookman Old Style"/>
+          <w:bCs/>
+          <w:sz w:val="20"/>
+          <w:szCs w:val="20"/>
+        </w:rPr>
+        <w:t>Discovery Channel show “</w:t>
       </w:r>
       <w:proofErr w:type="spellStart"/>
       <w:r>
         <w:rPr>
           <w:rFonts w:ascii="Bookman Old Style" w:hAnsi="Bookman Old Style"/>
           <w:bCs/>
-          <w:sz w:val="20"/>
-          <w:szCs w:val="20"/>
-        </w:rPr>
-        <w:t>Battlebots</w:t>
+          <w:i/>
+          <w:iCs/>
+          <w:sz w:val="20"/>
+          <w:szCs w:val="20"/>
+        </w:rPr>
+        <w:t>BattleBots</w:t>
       </w:r>
       <w:proofErr w:type="spellEnd"/>
+      <w:r>
+        <w:rPr>
+          <w:rFonts w:ascii="Bookman Old Style" w:hAnsi="Bookman Old Style"/>
+          <w:bCs/>
+          <w:sz w:val="20"/>
+          <w:szCs w:val="20"/>
+        </w:rPr>
+        <w:t>”</w:t>
+      </w:r>
     </w:p>
     <w:p>
       <w:pPr>
@@ -887,7 +886,16 @@
           <w:sz w:val="20"/>
           <w:szCs w:val="20"/>
         </w:rPr>
-        <w:t>Designed mechanical assemblies for high dynamic loading conditions</w:t>
+        <w:t xml:space="preserve">Designed </w:t>
+      </w:r>
+      <w:r>
+        <w:rPr>
+          <w:rFonts w:ascii="Bookman Old Style" w:hAnsi="Bookman Old Style"/>
+          <w:bCs/>
+          <w:sz w:val="20"/>
+          <w:szCs w:val="20"/>
+        </w:rPr>
+        <w:t>mechanical assemblies for high dynamic loading conditions</w:t>
       </w:r>
     </w:p>
     <w:p>
@@ -912,7 +920,61 @@
           <w:sz w:val="20"/>
           <w:szCs w:val="20"/>
         </w:rPr>
-        <w:t>Designed for extreme reliability and high levels of redundancy</w:t>
+        <w:t>Iterated assemblies</w:t>
+      </w:r>
+      <w:r>
+        <w:rPr>
+          <w:rFonts w:ascii="Bookman Old Style" w:hAnsi="Bookman Old Style"/>
+          <w:bCs/>
+          <w:sz w:val="20"/>
+          <w:szCs w:val="20"/>
+        </w:rPr>
+        <w:t xml:space="preserve"> </w:t>
+      </w:r>
+      <w:r>
+        <w:rPr>
+          <w:rFonts w:ascii="Bookman Old Style" w:hAnsi="Bookman Old Style"/>
+          <w:bCs/>
+          <w:sz w:val="20"/>
+          <w:szCs w:val="20"/>
+        </w:rPr>
+        <w:t>to ensure</w:t>
+      </w:r>
+      <w:r>
+        <w:rPr>
+          <w:rFonts w:ascii="Bookman Old Style" w:hAnsi="Bookman Old Style"/>
+          <w:bCs/>
+          <w:sz w:val="20"/>
+          <w:szCs w:val="20"/>
+        </w:rPr>
+        <w:t xml:space="preserve"> reliability</w:t>
+      </w:r>
+      <w:r>
+        <w:rPr>
+          <w:rFonts w:ascii="Bookman Old Style" w:hAnsi="Bookman Old Style"/>
+          <w:bCs/>
+          <w:sz w:val="20"/>
+          <w:szCs w:val="20"/>
+        </w:rPr>
+        <w:t xml:space="preserve"> with</w:t>
+      </w:r>
+      <w:r>
+        <w:rPr>
+          <w:rFonts w:ascii="Bookman Old Style" w:hAnsi="Bookman Old Style"/>
+          <w:bCs/>
+          <w:sz w:val="20"/>
+          <w:szCs w:val="20"/>
+        </w:rPr>
+        <w:t xml:space="preserve"> high levels of redundancy</w:t>
+      </w:r>
+      <w:r>
+        <w:rPr>
+          <w:rFonts w:ascii="Bookman Old Style" w:hAnsi="Bookman Old Style"/>
+          <w:bCs/>
+          <w:sz w:val="20"/>
+          <w:szCs w:val="20"/>
+        </w:rPr>
+        <w:t xml:space="preserve"> and repairability</w:t>
       </w:r>
     </w:p>
     <w:p>
@@ -953,16 +1015,25 @@
           <w:sz w:val="20"/>
           <w:szCs w:val="20"/>
         </w:rPr>
-        <w:t xml:space="preserve">Responsible for the design and implementation </w:t>
-      </w:r>
-      <w:r>
-        <w:rPr>
-          <w:rFonts w:ascii="Bookman Old Style" w:hAnsi="Bookman Old Style"/>
-          <w:bCs/>
-          <w:sz w:val="20"/>
-          <w:szCs w:val="20"/>
-        </w:rPr>
-        <w:t>of complex mechanical systems</w:t>
+        <w:t>Implemented</w:t>
+      </w:r>
+      <w:r>
+        <w:rPr>
+          <w:rFonts w:ascii="Bookman Old Style" w:hAnsi="Bookman Old Style"/>
+          <w:bCs/>
+          <w:sz w:val="20"/>
+          <w:szCs w:val="20"/>
+        </w:rPr>
+        <w:t xml:space="preserve"> distributed computing system</w:t>
+      </w:r>
+      <w:r>
+        <w:rPr>
+          <w:rFonts w:ascii="Bookman Old Style" w:hAnsi="Bookman Old Style"/>
+          <w:bCs/>
+          <w:sz w:val="20"/>
+          <w:szCs w:val="20"/>
+        </w:rPr>
+        <w:t xml:space="preserve"> across multiple microcontrollers</w:t>
       </w:r>
     </w:p>
     <w:p>
@@ -987,104 +1058,25 @@
           <w:sz w:val="20"/>
           <w:szCs w:val="20"/>
         </w:rPr>
-        <w:t xml:space="preserve">Researched high level control algorithms </w:t>
-      </w:r>
-      <w:r>
-        <w:rPr>
-          <w:rFonts w:ascii="Bookman Old Style" w:hAnsi="Bookman Old Style"/>
-          <w:bCs/>
-          <w:sz w:val="20"/>
-          <w:szCs w:val="20"/>
-        </w:rPr>
-        <w:t>for static</w:t>
-      </w:r>
-      <w:r>
-        <w:rPr>
-          <w:rFonts w:ascii="Bookman Old Style" w:hAnsi="Bookman Old Style"/>
-          <w:bCs/>
-          <w:sz w:val="20"/>
-          <w:szCs w:val="20"/>
-        </w:rPr>
-        <w:t xml:space="preserve"> and dynamic walking gates</w:t>
-      </w:r>
-    </w:p>
-    <w:p>
-      <w:pPr>
-        <w:spacing w:after="0" w:line="276" w:lineRule="auto"/>
-        <w:rPr>
-          <w:rFonts w:ascii="Bookman Old Style" w:hAnsi="Bookman Old Style"/>
-          <w:b/>
-        </w:rPr>
-      </w:pPr>
-      <w:r>
-        <w:rPr>
-          <w:rFonts w:ascii="Bookman Old Style" w:hAnsi="Bookman Old Style"/>
-          <w:b/>
-        </w:rPr>
-        <w:t>Bouldering Cave</w:t>
-      </w:r>
-      <w:r>
-        <w:rPr>
-          <w:rFonts w:ascii="Bookman Old Style" w:hAnsi="Bookman Old Style"/>
-          <w:b/>
-        </w:rPr>
-        <w:t xml:space="preserve">, WPI, </w:t>
-      </w:r>
-      <w:r>
-        <w:rPr>
-          <w:rFonts w:ascii="Bookman Old Style" w:hAnsi="Bookman Old Style"/>
-          <w:b/>
-        </w:rPr>
-        <w:t>Manager</w:t>
-      </w:r>
-      <w:r>
-        <w:rPr>
-          <w:rFonts w:ascii="Bookman Old Style" w:hAnsi="Bookman Old Style"/>
-          <w:b/>
-        </w:rPr>
-        <w:t xml:space="preserve">, </w:t>
-      </w:r>
-      <w:r>
-        <w:rPr>
-          <w:rFonts w:ascii="Bookman Old Style" w:hAnsi="Bookman Old Style"/>
-          <w:b/>
-        </w:rPr>
-        <w:t>February</w:t>
-      </w:r>
-      <w:r>
-        <w:rPr>
-          <w:rFonts w:ascii="Bookman Old Style" w:hAnsi="Bookman Old Style"/>
-          <w:b/>
-        </w:rPr>
-        <w:t xml:space="preserve"> 20</w:t>
-      </w:r>
-      <w:r>
-        <w:rPr>
-          <w:rFonts w:ascii="Bookman Old Style" w:hAnsi="Bookman Old Style"/>
-          <w:b/>
-        </w:rPr>
-        <w:t>19</w:t>
-      </w:r>
-      <w:r>
-        <w:rPr>
-          <w:rFonts w:ascii="Bookman Old Style" w:hAnsi="Bookman Old Style"/>
-          <w:b/>
-        </w:rPr>
-        <w:t xml:space="preserve"> – </w:t>
-      </w:r>
-      <w:r>
-        <w:rPr>
-          <w:rFonts w:ascii="Bookman Old Style" w:hAnsi="Bookman Old Style"/>
-          <w:b/>
-        </w:rPr>
-        <w:t>June</w:t>
-      </w:r>
-      <w:r>
-        <w:rPr>
-          <w:rFonts w:ascii="Bookman Old Style" w:hAnsi="Bookman Old Style"/>
-          <w:b/>
-        </w:rPr>
-        <w:t xml:space="preserve"> 2020</w:t>
+        <w:t xml:space="preserve">Designed low-mass linkage </w:t>
+      </w:r>
+      <w:r>
+        <w:rPr>
+          <w:rFonts w:ascii="Bookman Old Style" w:hAnsi="Bookman Old Style"/>
+          <w:bCs/>
+          <w:sz w:val="20"/>
+          <w:szCs w:val="20"/>
+        </w:rPr>
+        <w:t>and</w:t>
+      </w:r>
+      <w:r>
+        <w:rPr>
+          <w:rFonts w:ascii="Bookman Old Style" w:hAnsi="Bookman Old Style"/>
+          <w:bCs/>
+          <w:sz w:val="20"/>
+          <w:szCs w:val="20"/>
+        </w:rPr>
+        <w:t xml:space="preserve"> transmission to lower power requirements and simplify wiring</w:t>
       </w:r>
     </w:p>
     <w:p>
@@ -1109,7 +1101,134 @@
           <w:sz w:val="20"/>
           <w:szCs w:val="20"/>
         </w:rPr>
-        <w:t>Managed WPI’s bouldering gym prior to the COVID-19 Pandemic</w:t>
+        <w:t>Researched high level control algorithms</w:t>
+      </w:r>
+      <w:r>
+        <w:rPr>
+          <w:rFonts w:ascii="Bookman Old Style" w:hAnsi="Bookman Old Style"/>
+          <w:bCs/>
+          <w:sz w:val="20"/>
+          <w:szCs w:val="20"/>
+        </w:rPr>
+        <w:t xml:space="preserve"> </w:t>
+      </w:r>
+      <w:r>
+        <w:rPr>
+          <w:rFonts w:ascii="Bookman Old Style" w:hAnsi="Bookman Old Style"/>
+          <w:bCs/>
+          <w:sz w:val="20"/>
+          <w:szCs w:val="20"/>
+        </w:rPr>
+        <w:t>for static</w:t>
+      </w:r>
+      <w:r>
+        <w:rPr>
+          <w:rFonts w:ascii="Bookman Old Style" w:hAnsi="Bookman Old Style"/>
+          <w:bCs/>
+          <w:sz w:val="20"/>
+          <w:szCs w:val="20"/>
+        </w:rPr>
+        <w:t xml:space="preserve"> and dynamic walking gates</w:t>
+      </w:r>
+    </w:p>
+    <w:p>
+      <w:pPr>
+        <w:spacing w:after="0" w:line="276" w:lineRule="auto"/>
+        <w:rPr>
+          <w:rFonts w:ascii="Bookman Old Style" w:hAnsi="Bookman Old Style"/>
+          <w:b/>
+        </w:rPr>
+      </w:pPr>
+      <w:r>
+        <w:rPr>
+          <w:rFonts w:ascii="Bookman Old Style" w:hAnsi="Bookman Old Style"/>
+          <w:b/>
+        </w:rPr>
+        <w:t xml:space="preserve">CAVE, </w:t>
+      </w:r>
+      <w:r>
+        <w:rPr>
+          <w:rFonts w:ascii="Bookman Old Style" w:hAnsi="Bookman Old Style"/>
+          <w:b/>
+        </w:rPr>
+        <w:t>Climbing</w:t>
+      </w:r>
+      <w:r>
+        <w:rPr>
+          <w:rFonts w:ascii="Bookman Old Style" w:hAnsi="Bookman Old Style"/>
+          <w:b/>
+        </w:rPr>
+        <w:t xml:space="preserve"> </w:t>
+      </w:r>
+      <w:r>
+        <w:rPr>
+          <w:rFonts w:ascii="Bookman Old Style" w:hAnsi="Bookman Old Style"/>
+          <w:b/>
+        </w:rPr>
+        <w:t>Gym</w:t>
+      </w:r>
+      <w:r>
+        <w:rPr>
+          <w:rFonts w:ascii="Bookman Old Style" w:hAnsi="Bookman Old Style"/>
+          <w:b/>
+        </w:rPr>
+        <w:t xml:space="preserve">, WPI, </w:t>
+      </w:r>
+      <w:r>
+        <w:rPr>
+          <w:rFonts w:ascii="Bookman Old Style" w:hAnsi="Bookman Old Style"/>
+          <w:b/>
+        </w:rPr>
+        <w:t>Manager</w:t>
+      </w:r>
+      <w:r>
+        <w:rPr>
+          <w:rFonts w:ascii="Bookman Old Style" w:hAnsi="Bookman Old Style"/>
+          <w:b/>
+        </w:rPr>
+        <w:t xml:space="preserve">, </w:t>
+      </w:r>
+      <w:r>
+        <w:rPr>
+          <w:rFonts w:ascii="Bookman Old Style" w:hAnsi="Bookman Old Style"/>
+          <w:b/>
+        </w:rPr>
+        <w:t>February</w:t>
+      </w:r>
+      <w:r>
+        <w:rPr>
+          <w:rFonts w:ascii="Bookman Old Style" w:hAnsi="Bookman Old Style"/>
+          <w:b/>
+        </w:rPr>
+        <w:t xml:space="preserve"> 20</w:t>
+      </w:r>
+      <w:r>
+        <w:rPr>
+          <w:rFonts w:ascii="Bookman Old Style" w:hAnsi="Bookman Old Style"/>
+          <w:b/>
+        </w:rPr>
+        <w:t>19</w:t>
+      </w:r>
+      <w:r>
+        <w:rPr>
+          <w:rFonts w:ascii="Bookman Old Style" w:hAnsi="Bookman Old Style"/>
+          <w:b/>
+        </w:rPr>
+        <w:t xml:space="preserve"> – </w:t>
+      </w:r>
+      <w:r>
+        <w:rPr>
+          <w:rFonts w:ascii="Bookman Old Style" w:hAnsi="Bookman Old Style"/>
+          <w:b/>
+        </w:rPr>
+        <w:t>June</w:t>
+      </w:r>
+      <w:r>
+        <w:rPr>
+          <w:rFonts w:ascii="Bookman Old Style" w:hAnsi="Bookman Old Style"/>
+          <w:b/>
+        </w:rPr>
+        <w:t xml:space="preserve"> 2020</w:t>
       </w:r>
     </w:p>
     <w:p>
@@ -1134,7 +1253,7 @@
           <w:sz w:val="20"/>
           <w:szCs w:val="20"/>
         </w:rPr>
-        <w:t>750+ climbers per semester</w:t>
+        <w:t>Insured safety of day-to-day operation.</w:t>
       </w:r>
     </w:p>
     <w:p>
@@ -1159,7 +1278,25 @@
           <w:sz w:val="20"/>
           <w:szCs w:val="20"/>
         </w:rPr>
-        <w:t>Insured safety of day-to-day operation.</w:t>
+        <w:t>Orchestrat</w:t>
+      </w:r>
+      <w:r>
+        <w:rPr>
+          <w:rFonts w:ascii="Bookman Old Style" w:hAnsi="Bookman Old Style"/>
+          <w:bCs/>
+          <w:sz w:val="20"/>
+          <w:szCs w:val="20"/>
+        </w:rPr>
+        <w:t>ed</w:t>
+      </w:r>
+      <w:r>
+        <w:rPr>
+          <w:rFonts w:ascii="Bookman Old Style" w:hAnsi="Bookman Old Style"/>
+          <w:bCs/>
+          <w:sz w:val="20"/>
+          <w:szCs w:val="20"/>
+        </w:rPr>
+        <w:t xml:space="preserve"> 20+ volunteers’ maintenance and oversight of the gym </w:t>
       </w:r>
     </w:p>
     <w:p>
@@ -1184,32 +1321,16 @@
           <w:sz w:val="20"/>
           <w:szCs w:val="20"/>
         </w:rPr>
-        <w:t xml:space="preserve">Orchestrated 20+ volunteers’ maintenance and oversight of the gym </w:t>
-      </w:r>
-    </w:p>
-    <w:p>
-      <w:pPr>
-        <w:pStyle w:val="ListParagraph"/>
-        <w:numPr>
-          <w:ilvl w:val="0"/>
-          <w:numId w:val="1"/>
-        </w:numPr>
-        <w:spacing w:after="0" w:line="276" w:lineRule="auto"/>
-        <w:rPr>
-          <w:rFonts w:ascii="Bookman Old Style" w:hAnsi="Bookman Old Style"/>
-          <w:bCs/>
-          <w:sz w:val="20"/>
-          <w:szCs w:val="20"/>
-        </w:rPr>
-      </w:pPr>
-      <w:r>
-        <w:rPr>
-          <w:rFonts w:ascii="Bookman Old Style" w:hAnsi="Bookman Old Style"/>
-          <w:bCs/>
-          <w:sz w:val="20"/>
-          <w:szCs w:val="20"/>
-        </w:rPr>
-        <w:t>Ran events and got presenters for competitions and events</w:t>
+        <w:t xml:space="preserve">Organized </w:t>
+      </w:r>
+      <w:r>
+        <w:rPr>
+          <w:rFonts w:ascii="Bookman Old Style" w:hAnsi="Bookman Old Style"/>
+          <w:bCs/>
+          <w:sz w:val="20"/>
+          <w:szCs w:val="20"/>
+        </w:rPr>
+        <w:t>and got presenters for competitions and events</w:t>
       </w:r>
     </w:p>
     <w:p>
@@ -1297,7 +1418,31 @@
           <w:sz w:val="20"/>
           <w:szCs w:val="20"/>
         </w:rPr>
-        <w:t>Robot that fills and clears a canvas of multicolor plastic balls</w:t>
+        <w:t xml:space="preserve">Designed a </w:t>
+      </w:r>
+      <w:r>
+        <w:rPr>
+          <w:rFonts w:ascii="Bookman Old Style" w:hAnsi="Bookman Old Style"/>
+          <w:sz w:val="20"/>
+          <w:szCs w:val="20"/>
+        </w:rPr>
+        <w:t>r</w:t>
+      </w:r>
+      <w:r>
+        <w:rPr>
+          <w:rFonts w:ascii="Bookman Old Style" w:hAnsi="Bookman Old Style"/>
+          <w:sz w:val="20"/>
+          <w:szCs w:val="20"/>
+        </w:rPr>
+        <w:t>obot</w:t>
+      </w:r>
+      <w:r>
+        <w:rPr>
+          <w:rFonts w:ascii="Bookman Old Style" w:hAnsi="Bookman Old Style"/>
+          <w:sz w:val="20"/>
+          <w:szCs w:val="20"/>
+        </w:rPr>
+        <w:t xml:space="preserve"> that fills and clears a canvas of multicolor plastic balls</w:t>
       </w:r>
     </w:p>
     <w:p>
@@ -1320,15 +1465,23 @@
           <w:sz w:val="20"/>
           <w:szCs w:val="20"/>
         </w:rPr>
-        <w:t xml:space="preserve">System Integration of </w:t>
-      </w:r>
-      <w:r>
-        <w:rPr>
-          <w:rFonts w:ascii="Bookman Old Style" w:hAnsi="Bookman Old Style"/>
-          <w:sz w:val="20"/>
-          <w:szCs w:val="20"/>
-        </w:rPr>
-        <w:t>separately developed components.</w:t>
+        <w:t xml:space="preserve">Integrated </w:t>
+      </w:r>
+      <w:r>
+        <w:rPr>
+          <w:rFonts w:ascii="Bookman Old Style" w:hAnsi="Bookman Old Style"/>
+          <w:sz w:val="20"/>
+          <w:szCs w:val="20"/>
+        </w:rPr>
+        <w:t xml:space="preserve">separate </w:t>
+      </w:r>
+      <w:r>
+        <w:rPr>
+          <w:rFonts w:ascii="Bookman Old Style" w:hAnsi="Bookman Old Style"/>
+          <w:sz w:val="20"/>
+          <w:szCs w:val="20"/>
+        </w:rPr>
+        <w:t>electromechanical components for final product</w:t>
       </w:r>
     </w:p>
     <w:p>
@@ -1459,7 +1612,43 @@
         <w:rPr>
           <w:rFonts w:ascii="Bookman Old Style" w:hAnsi="Bookman Old Style"/>
         </w:rPr>
-        <w:t>Developed Peripherals for Endoscopic Devices</w:t>
+        <w:t xml:space="preserve">Developed </w:t>
+      </w:r>
+      <w:r>
+        <w:rPr>
+          <w:rFonts w:ascii="Bookman Old Style" w:hAnsi="Bookman Old Style"/>
+        </w:rPr>
+        <w:t>prototypes of p</w:t>
+      </w:r>
+      <w:r>
+        <w:rPr>
+          <w:rFonts w:ascii="Bookman Old Style" w:hAnsi="Bookman Old Style"/>
+        </w:rPr>
+        <w:t xml:space="preserve">eripherals for </w:t>
+      </w:r>
+      <w:r>
+        <w:rPr>
+          <w:rFonts w:ascii="Bookman Old Style" w:hAnsi="Bookman Old Style"/>
+        </w:rPr>
+        <w:t>e</w:t>
+      </w:r>
+      <w:r>
+        <w:rPr>
+          <w:rFonts w:ascii="Bookman Old Style" w:hAnsi="Bookman Old Style"/>
+        </w:rPr>
+        <w:t xml:space="preserve">ndoscopic </w:t>
+      </w:r>
+      <w:r>
+        <w:rPr>
+          <w:rFonts w:ascii="Bookman Old Style" w:hAnsi="Bookman Old Style"/>
+        </w:rPr>
+        <w:t>d</w:t>
+      </w:r>
+      <w:r>
+        <w:rPr>
+          <w:rFonts w:ascii="Bookman Old Style" w:hAnsi="Bookman Old Style"/>
+        </w:rPr>
+        <w:t>evices</w:t>
       </w:r>
     </w:p>
     <w:p>
@@ -1533,7 +1722,25 @@
         <w:rPr>
           <w:rFonts w:ascii="Bookman Old Style" w:hAnsi="Bookman Old Style"/>
         </w:rPr>
-        <w:t>Stocking inventory and filling student part orders</w:t>
+        <w:t>Stocked</w:t>
+      </w:r>
+      <w:r>
+        <w:rPr>
+          <w:rFonts w:ascii="Bookman Old Style" w:hAnsi="Bookman Old Style"/>
+        </w:rPr>
+        <w:t xml:space="preserve"> inventory and </w:t>
+      </w:r>
+      <w:r>
+        <w:rPr>
+          <w:rFonts w:ascii="Bookman Old Style" w:hAnsi="Bookman Old Style"/>
+        </w:rPr>
+        <w:t>filled</w:t>
+      </w:r>
+      <w:r>
+        <w:rPr>
+          <w:rFonts w:ascii="Bookman Old Style" w:hAnsi="Bookman Old Style"/>
+        </w:rPr>
+        <w:t xml:space="preserve"> student part orders</w:t>
       </w:r>
     </w:p>
     <w:p>
@@ -1552,7 +1759,31 @@
         <w:rPr>
           <w:rFonts w:ascii="Bookman Old Style" w:hAnsi="Bookman Old Style"/>
         </w:rPr>
-        <w:t>Preparing student instruction and assembling and designing student lab equipment</w:t>
+        <w:t>Prepared</w:t>
+      </w:r>
+      <w:r>
+        <w:rPr>
+          <w:rFonts w:ascii="Bookman Old Style" w:hAnsi="Bookman Old Style"/>
+        </w:rPr>
+        <w:t xml:space="preserve"> student instruction and </w:t>
+      </w:r>
+      <w:r>
+        <w:rPr>
+          <w:rFonts w:ascii="Bookman Old Style" w:hAnsi="Bookman Old Style"/>
+        </w:rPr>
+        <w:t>aided development of</w:t>
+      </w:r>
+      <w:r>
+        <w:rPr>
+          <w:rFonts w:ascii="Bookman Old Style" w:hAnsi="Bookman Old Style"/>
+        </w:rPr>
+        <w:t xml:space="preserve"> </w:t>
+      </w:r>
+      <w:r>
+        <w:rPr>
+          <w:rFonts w:ascii="Bookman Old Style" w:hAnsi="Bookman Old Style"/>
+        </w:rPr>
+        <w:t>student robotics labs</w:t>
       </w:r>
     </w:p>
     <w:p>

</xml_diff>